<commit_message>
feat: Add comprehensive discussion on REST interfaces over message queues, including architecture, trade-offs, and mitigation strategies
</commit_message>
<xml_diff>
--- a/docs/design/mq-rest-client-discussion.docx
+++ b/docs/design/mq-rest-client-discussion.docx
@@ -87,7 +87,7 @@
           <w:szCs w:val="22"/>
         </w:rPr>
         <w:pict w14:anchorId="4C0BDCF7">
-          <v:rect id="_x0000_i1725" style="width:0;height:1.5pt" o:hralign="center" o:hrstd="t" o:hr="t"/>
+          <v:rect id="_x0000_i1026" style="width:0;height:1.5pt" o:hralign="center" o:hrstd="t" o:hr="t"/>
         </w:pict>
       </w:r>
     </w:p>
@@ -444,7 +444,7 @@
           <w:szCs w:val="22"/>
         </w:rPr>
         <w:pict w14:anchorId="7E28BC61">
-          <v:rect id="_x0000_i1726" style="width:0;height:1.5pt" o:hralign="center" o:hrstd="t" o:hr="t"/>
+          <v:rect id="_x0000_i1027" style="width:0;height:1.5pt" o:hralign="center" o:hrstd="t" o:hr="t"/>
         </w:pict>
       </w:r>
     </w:p>
@@ -2173,7 +2173,7 @@
           <w:szCs w:val="22"/>
         </w:rPr>
         <w:pict w14:anchorId="7BCFCE78">
-          <v:rect id="_x0000_i1727" style="width:0;height:1.5pt" o:hralign="center" o:hrstd="t" o:hr="t"/>
+          <v:rect id="_x0000_i1028" style="width:0;height:1.5pt" o:hralign="center" o:hrstd="t" o:hr="t"/>
         </w:pict>
       </w:r>
     </w:p>
@@ -3797,7 +3797,7 @@
           <w:szCs w:val="22"/>
         </w:rPr>
         <w:pict w14:anchorId="6E30CDE6">
-          <v:rect id="_x0000_i1728" style="width:0;height:1.5pt" o:hralign="center" o:hrstd="t" o:hr="t"/>
+          <v:rect id="_x0000_i1029" style="width:0;height:1.5pt" o:hralign="center" o:hrstd="t" o:hr="t"/>
         </w:pict>
       </w:r>
     </w:p>
@@ -6089,7 +6089,7 @@
           <w:szCs w:val="22"/>
         </w:rPr>
         <w:pict w14:anchorId="6157D794">
-          <v:rect id="_x0000_i1729" style="width:0;height:1.5pt" o:hralign="center" o:hrstd="t" o:hr="t"/>
+          <v:rect id="_x0000_i1030" style="width:0;height:1.5pt" o:hralign="center" o:hrstd="t" o:hr="t"/>
         </w:pict>
       </w:r>
     </w:p>
@@ -6838,7 +6838,7 @@
           <w:szCs w:val="22"/>
         </w:rPr>
         <w:pict w14:anchorId="01F63FAE">
-          <v:rect id="_x0000_i1730" style="width:0;height:1.5pt" o:hralign="center" o:hrstd="t" o:hr="t"/>
+          <v:rect id="_x0000_i1031" style="width:0;height:1.5pt" o:hralign="center" o:hrstd="t" o:hr="t"/>
         </w:pict>
       </w:r>
     </w:p>
@@ -7288,7 +7288,7 @@
           <w:szCs w:val="22"/>
         </w:rPr>
         <w:pict w14:anchorId="5EF5B3CD">
-          <v:rect id="_x0000_i1731" style="width:0;height:1.5pt" o:hralign="center" o:hrstd="t" o:hr="t"/>
+          <v:rect id="_x0000_i1032" style="width:0;height:1.5pt" o:hralign="center" o:hrstd="t" o:hr="t"/>
         </w:pict>
       </w:r>
     </w:p>
@@ -10183,7 +10183,7 @@
         </w:rPr>
         <w:lastRenderedPageBreak/>
         <w:pict w14:anchorId="12FFA528">
-          <v:rect id="_x0000_i1732" style="width:0;height:1.5pt" o:hralign="center" o:hrstd="t" o:hr="t"/>
+          <v:rect id="_x0000_i1033" style="width:0;height:1.5pt" o:hralign="center" o:hrstd="t" o:hr="t"/>
         </w:pict>
       </w:r>
     </w:p>
@@ -10845,7 +10845,7 @@
           <w:szCs w:val="22"/>
         </w:rPr>
         <w:pict w14:anchorId="746FA64D">
-          <v:rect id="_x0000_i1733" style="width:0;height:1.5pt" o:hralign="center" o:hrstd="t" o:hr="t"/>
+          <v:rect id="_x0000_i1034" style="width:0;height:1.5pt" o:hralign="center" o:hrstd="t" o:hr="t"/>
         </w:pict>
       </w:r>
     </w:p>
@@ -11409,7 +11409,7 @@
           <w:szCs w:val="22"/>
         </w:rPr>
         <w:pict w14:anchorId="7A4BCFB4">
-          <v:rect id="_x0000_i1734" style="width:0;height:1.5pt" o:hralign="center" o:hrstd="t" o:hr="t"/>
+          <v:rect id="_x0000_i1035" style="width:0;height:1.5pt" o:hralign="center" o:hrstd="t" o:hr="t"/>
         </w:pict>
       </w:r>
     </w:p>
@@ -11947,7 +11947,7 @@
           <w:szCs w:val="22"/>
         </w:rPr>
         <w:pict w14:anchorId="2B82E938">
-          <v:rect id="_x0000_i1735" style="width:0;height:1.5pt" o:hralign="center" o:hrstd="t" o:hr="t"/>
+          <v:rect id="_x0000_i1036" style="width:0;height:1.5pt" o:hralign="center" o:hrstd="t" o:hr="t"/>
         </w:pict>
       </w:r>
     </w:p>
@@ -12618,7 +12618,7 @@
           <w:szCs w:val="22"/>
         </w:rPr>
         <w:pict w14:anchorId="5839E009">
-          <v:rect id="_x0000_i1736" style="width:0;height:1.5pt" o:hralign="center" o:hrstd="t" o:hr="t"/>
+          <v:rect id="_x0000_i1037" style="width:0;height:1.5pt" o:hralign="center" o:hrstd="t" o:hr="t"/>
         </w:pict>
       </w:r>
     </w:p>
@@ -13476,7 +13476,7 @@
           <w:szCs w:val="22"/>
         </w:rPr>
         <w:pict w14:anchorId="2B85405F">
-          <v:rect id="_x0000_i1738" style="width:0;height:1.5pt" o:hralign="center" o:hrstd="t" o:hr="t"/>
+          <v:rect id="_x0000_i1038" style="width:0;height:1.5pt" o:hralign="center" o:hrstd="t" o:hr="t"/>
         </w:pict>
       </w:r>
     </w:p>
@@ -14214,7 +14214,7 @@
           <w:szCs w:val="22"/>
         </w:rPr>
         <w:pict w14:anchorId="7468EF40">
-          <v:rect id="_x0000_i1740" style="width:0;height:1.5pt" o:hralign="center" o:hrstd="t" o:hr="t"/>
+          <v:rect id="_x0000_i1039" style="width:0;height:1.5pt" o:hralign="center" o:hrstd="t" o:hr="t"/>
         </w:pict>
       </w:r>
     </w:p>
@@ -14999,7 +14999,7 @@
           <w:szCs w:val="22"/>
         </w:rPr>
         <w:pict w14:anchorId="214AD640">
-          <v:rect id="_x0000_i1816" style="width:0;height:1.5pt" o:hralign="center" o:hrstd="t" o:hr="t"/>
+          <v:rect id="_x0000_i1040" style="width:0;height:1.5pt" o:hralign="center" o:hrstd="t" o:hr="t"/>
         </w:pict>
       </w:r>
     </w:p>
@@ -15477,7 +15477,7 @@
           <w:szCs w:val="22"/>
         </w:rPr>
         <w:pict w14:anchorId="1FCED108">
-          <v:rect id="_x0000_i1833" style="width:0;height:1.5pt" o:hralign="center" o:hrstd="t" o:hr="t"/>
+          <v:rect id="_x0000_i1041" style="width:0;height:1.5pt" o:hralign="center" o:hrstd="t" o:hr="t"/>
         </w:pict>
       </w:r>
     </w:p>
@@ -15502,7 +15502,7 @@
 <w:numbering xmlns:wpc="http://schemas.microsoft.com/office/word/2010/wordprocessingCanvas" xmlns:cx="http://schemas.microsoft.com/office/drawing/2014/chartex" xmlns:cx1="http://schemas.microsoft.com/office/drawing/2015/9/8/chartex" xmlns:cx2="http://schemas.microsoft.com/office/drawing/2015/10/21/chartex" xmlns:cx3="http://schemas.microsoft.com/office/drawing/2016/5/9/chartex" xmlns:cx4="http://schemas.microsoft.com/office/drawing/2016/5/10/chartex" xmlns:cx5="http://schemas.microsoft.com/office/drawing/2016/5/11/chartex" xmlns:cx6="http://schemas.microsoft.com/office/drawing/2016/5/12/chartex" xmlns:cx7="http://schemas.microsoft.com/office/drawing/2016/5/13/chartex" xmlns:cx8="http://schemas.microsoft.com/office/drawing/2016/5/14/chartex" xmlns:mc="http://schemas.openxmlformats.org/markup-compatibility/2006" xmlns:aink="http://schemas.microsoft.com/office/drawing/2016/ink" xmlns:am3d="http://schemas.microsoft.com/office/drawing/2017/model3d" xmlns:o="urn:schemas-microsoft-com:office:office" xmlns:oel="http://schemas.microsoft.com/office/2019/extlst" xmlns:r="http://schemas.openxmlformats.org/officeDocument/2006/relationships" xmlns:m="http://schemas.openxmlformats.org/officeDocument/2006/math" xmlns:v="urn:schemas-microsoft-com:vml" xmlns:wp14="http://schemas.microsoft.com/office/word/2010/wordprocessingDrawing" xmlns:wp="http://schemas.openxmlformats.org/drawingml/2006/wordprocessingDrawing" xmlns:w10="urn:schemas-microsoft-com:office:word" xmlns:w="http://schemas.openxmlformats.org/wordprocessingml/2006/main" xmlns:w14="http://schemas.microsoft.com/office/word/2010/wordml" xmlns:w15="http://schemas.microsoft.com/office/word/2012/wordml" xmlns:w16cex="http://schemas.microsoft.com/office/word/2018/wordml/cex" xmlns:w16cid="http://schemas.microsoft.com/office/word/2016/wordml/cid" xmlns:w16="http://schemas.microsoft.com/office/word/2018/wordml" xmlns:w16du="http://schemas.microsoft.com/office/word/2023/wordml/word16du" xmlns:w16sdtdh="http://schemas.microsoft.com/office/word/2020/wordml/sdtdatahash" xmlns:w16sdtfl="http://schemas.microsoft.com/office/word/2024/wordml/sdtformatlock" xmlns:w16se="http://schemas.microsoft.com/office/word/2015/wordml/symex" xmlns:wpg="http://schemas.microsoft.com/office/word/2010/wordprocessingGroup" xmlns:wpi="http://schemas.microsoft.com/office/word/2010/wordprocessingInk" xmlns:wne="http://schemas.microsoft.com/office/word/2006/wordml" xmlns:wps="http://schemas.microsoft.com/office/word/2010/wordprocessingShape" mc:Ignorable="w14 w15 w16se w16cid w16 w16cex w16sdtdh w16sdtfl w16du wp14">
   <w:numPicBullet w:numPicBulletId="0">
     <w:pict>
-      <v:rect id="_x0000_i1065" style="width:0;height:1.5pt" o:hralign="center" o:bullet="t" o:hrstd="t" o:hr="t"/>
+      <v:rect id="_x0000_i1030" style="width:0;height:1.5pt" o:hralign="center" o:bullet="t" o:hrstd="t" o:hr="t"/>
     </w:pict>
   </w:numPicBullet>
   <w:abstractNum w:abstractNumId="0" w15:restartNumberingAfterBreak="0">

</xml_diff>